<commit_message>
Update report according to modifications in the onedrive file
</commit_message>
<xml_diff>
--- a/03_report.docx
+++ b/03_report.docx
@@ -95,7 +95,7 @@
         <w:t xml:space="preserve"> </w:t>
       </w:r>
       <w:r>
-        <w:t xml:space="preserve">23,</w:t>
+        <w:t xml:space="preserve">24,</w:t>
       </w:r>
       <w:r>
         <w:t xml:space="preserve"> </w:t>
@@ -835,6 +835,12 @@
       <w:r>
         <w:t xml:space="preserve">2 of them declared their residential location outside a 250 meter buffer around the island of Montreal (Census Division code equals to 2466), leaving us with 1690 respondents within the borders of the island and, therefore, in the final dataset.</w:t>
       </w:r>
+      <w:r>
+        <w:t xml:space="preserve"> </w:t>
+      </w:r>
+      <w:r>
+        <w:t xml:space="preserve">A full description of survey design and sampling methodology is forthcoming.</w:t>
+      </w:r>
     </w:p>
     <w:bookmarkEnd w:id="21"/>
     <w:bookmarkStart w:id="32" w:name="sec-spatial"/>
@@ -860,31 +866,7 @@
         <w:pStyle w:val="FirstParagraph"/>
       </w:pPr>
       <w:r>
-        <w:t xml:space="preserve">The plot below shows comparisons of the survey’s representation according to selected demographics.</w:t>
-      </w:r>
-      <w:r>
-        <w:t xml:space="preserve"> </w:t>
-      </w:r>
-      <w:r>
-        <w:t xml:space="preserve">Categories where the</w:t>
-      </w:r>
-      <w:r>
-        <w:t xml:space="preserve"> </w:t>
-      </w:r>
-      <w:r>
-        <w:t xml:space="preserve">red dot</w:t>
-      </w:r>
-      <w:r>
-        <w:t xml:space="preserve"> </w:t>
-      </w:r>
-      <w:r>
-        <w:t xml:space="preserve">is on the right mean under-representation of the survey (i.e., the census’ relative population of a given group is greater than the survey’s), while categories where the blue dot is on the right equal over-representation of the survey (i.e., the survey’s relative population of a given group is greater than the census’).</w:t>
-      </w:r>
-      <w:r>
-        <w:t xml:space="preserve"> </w:t>
-      </w:r>
-      <w:r>
-        <w:t xml:space="preserve">The survey, then, over-represents for women, the control group (50-64 years old), and people within the Low-income measure, and under-representation occurs for men, the treatment group (65 years or older), and visible minorities.</w:t>
+        <w:t xml:space="preserve">The plot below shows comparisons of the survey’s representation according to selected demographics. Groups where the red dot is on the right are under-represented in the survey (i.e., the census’ relative population of a given group is greater than the survey’s), while groups where the blue dot is on the right are over-represented in the survey relative to the census. The survey, then, over-represents women, the control group (50-64 years old), and people below the low-income measure (LIM). Under-representation occurs for men, the treatment group (65 years or older), and visible minorities.</w:t>
       </w:r>
     </w:p>
     <w:p>
@@ -892,25 +874,7 @@
         <w:pStyle w:val="BodyText"/>
       </w:pPr>
       <w:r>
-        <w:t xml:space="preserve">Differences in representation appear to be insignificant for the most groups, with the notable exception of Low-income and Visible Minorities.</w:t>
-      </w:r>
-      <w:r>
-        <w:t xml:space="preserve"> </w:t>
-      </w:r>
-      <w:r>
-        <w:t xml:space="preserve">The former has a 13 p.p. over-representation, while the latter is under represented by 29 p.p..</w:t>
-      </w:r>
-      <w:r>
-        <w:t xml:space="preserve"> </w:t>
-      </w:r>
-      <w:r>
-        <w:t xml:space="preserve">These differences put into question MJ’s capacity to assess the policy’s effectiveness for visible minorities, given their under-representation on the survey.</w:t>
-      </w:r>
-      <w:r>
-        <w:t xml:space="preserve"> </w:t>
-      </w:r>
-      <w:r>
-        <w:t xml:space="preserve">This is an unfortunate situation, considering those are historically and structurally marginalized groups that suffer disproportionately with transport poverty and transport-related social exclusion, and that these groups would be target audiences for a policy that reduces the monetary burden of transportation such as the fare-free pass program.</w:t>
+        <w:t xml:space="preserve">Differences in representation appear to be insignificant for most groups, with the notable exception of people with low-incomes and visible minorities. The former has a 13 p.p. over-representation, while the latter is under-represented by 16 p.p.. These differences put into question MJ’s capacity to assess the policy’s effectiveness for visible minorities, given their under-representation on the survey. This is an unfortunate situation, considering those are historically and structurally marginalized groups that suffer disproportionately with transport poverty and transport-related social exclusion, and that these groups would be target audiences for a policy that reduces the monetary burden of transportation such as the fare-free pass program.</w:t>
       </w:r>
     </w:p>
     <w:tbl>
@@ -1006,31 +970,7 @@
         <w:pStyle w:val="FirstParagraph"/>
       </w:pPr>
       <w:r>
-        <w:t xml:space="preserve">The two maps below give an overview of the spatial representation of survey.</w:t>
-      </w:r>
-      <w:r>
-        <w:t xml:space="preserve"> </w:t>
-      </w:r>
-      <w:r>
-        <w:t xml:space="preserve">The map on the left shows how the relative participation of the population below the Low Income Measure is spatially distributed in the Island of Montreal according to the 2021 Census.</w:t>
-      </w:r>
-      <w:r>
-        <w:t xml:space="preserve"> </w:t>
-      </w:r>
-      <w:r>
-        <w:t xml:space="preserve">It seems clear that this group, which constitutes part of the target audience of the fare-free policy, are spatially concentrated on the eastern and northern parts of the island.</w:t>
-      </w:r>
-      <w:r>
-        <w:t xml:space="preserve"> </w:t>
-      </w:r>
-      <w:r>
-        <w:t xml:space="preserve">The map on the right complements the former, showing the under and over-representation of the survey against the population over 50 years old according to the census.</w:t>
-      </w:r>
-      <w:r>
-        <w:t xml:space="preserve"> </w:t>
-      </w:r>
-      <w:r>
-        <w:t xml:space="preserve">The survey’s over-representation appears to be located on the regions that concentrate groups from low-income households, while under-representation occurs on less-populated and regions with low participation of the equity deserving groups from an income’s perspective.</w:t>
+        <w:t xml:space="preserve">The two maps below give an overview of the spatial representation of survey. The map on the left shows how the relative proportion of the population below the Low Income Measure is spatially distributed in the Island of Montreal according to the 2021 Census. This group, which is most likely to benefit from the fare-free policy, is spatially concentrated on the eastern and northern parts of the island. The map on the right complements the former, showing the under and over-representation of the survey against the population over 50 years old according to the census. The survey’s over-representation appears to be located in the regions that concentrate groups from low-income households, while under-representation occurs in lower density and higher affluence areas of the island.</w:t>
       </w:r>
     </w:p>
     <w:tbl>
@@ -1142,7 +1082,7 @@
         <w:t xml:space="preserve"> </w:t>
       </w:r>
       <w:r>
-        <w:t xml:space="preserve">The first compares the relative proportion of control and treatment groups, and the proportion of the respondents in 5 year increments.</w:t>
+        <w:t xml:space="preserve">The first compares the relative proportion of control and treatment groups, and the proportion of the respondents in 5-year increments.</w:t>
       </w:r>
       <w:r>
         <w:t xml:space="preserve"> </w:t>
@@ -1162,7 +1102,7 @@
         <w:t xml:space="preserve"> </w:t>
       </w:r>
       <w:r>
-        <w:t xml:space="preserve">Additionally, almost 90% of the respondents were between the ages of 50 and 74 years old, which means that investigations on the policy’s effects on older stratifications of the population might be challenging.</w:t>
+        <w:t xml:space="preserve">Almost 90% of the respondents were between the ages of 50 and 74 years old, which means that investigations on the policy’s effects on older stratifications of the population might be challenging.</w:t>
       </w:r>
     </w:p>
     <w:tbl xmlns:w="http://schemas.openxmlformats.org/wordprocessingml/2006/main" xmlns:r="http://schemas.openxmlformats.org/officeDocument/2006/relationships" xmlns:w14="http://schemas.microsoft.com/office/word/2010/wordml" xmlns:wp="http://schemas.openxmlformats.org/drawingml/2006/wordprocessingDrawing" xmlns:a="http://schemas.openxmlformats.org/drawingml/2006/main" xmlns:pic="http://schemas.openxmlformats.org/drawingml/2006/picture">
@@ -2681,19 +2621,19 @@
         <w:t xml:space="preserve"> </w:t>
       </w:r>
       <w:r>
-        <w:t xml:space="preserve">Representation of women and men appeared to be fairly equal, but non-binary or other gender identities are severely under-represented.</w:t>
+        <w:t xml:space="preserve">Representation of women and men were equal.</w:t>
       </w:r>
       <w:r>
         <w:t xml:space="preserve"> </w:t>
       </w:r>
       <w:r>
-        <w:t xml:space="preserve">364 (22%) of the individuals declared having at least a permanent functional limitation (which includes hearing or visual impairments, language or speech disorder, mobility limitations that requires the use of wheelchairs, to name a few).</w:t>
+        <w:t xml:space="preserve">Almost a quarter of the individuals (364 of them) of the individuals declared to have at least a permanent functional limitation (which includes hearing or visual impairments, language or speech disorder, and mobility limitations that require the use of wheelchairs, to name a few).</w:t>
       </w:r>
       <w:r>
         <w:t xml:space="preserve"> </w:t>
       </w:r>
       <w:r>
-        <w:t xml:space="preserve">Moreover, almost 8% (126) of the respondents declared having a mobility limitation, which are most commonly associated with transportation barriers and challenges regarding accessibility.</w:t>
+        <w:t xml:space="preserve">Moreover, almost 8% (126) of the respondents declared having a mobility limitation, which is most commonly associated with transportation barriers and challenges regarding accessibility.</w:t>
       </w:r>
     </w:p>
     <w:p>
@@ -2701,7 +2641,7 @@
         <w:pStyle w:val="BodyText"/>
       </w:pPr>
       <w:r>
-        <w:t xml:space="preserve">The majority of them had at least one level of post-secondary education (College or trade, school, CEGEP, Bachelor, Master or Doctorate degrees).</w:t>
+        <w:t xml:space="preserve">The majority of the respondents had at least one level of post-secondary education (College or trade, school, CEGEP, Bachelor, Master or Doctorate degrees).</w:t>
       </w:r>
       <w:r>
         <w:t xml:space="preserve"> </w:t>
@@ -13331,43 +13271,7 @@
         <w:pStyle w:val="FirstParagraph"/>
       </w:pPr>
       <w:r>
-        <w:t xml:space="preserve">The table below displays the cross-tabulations with respondents’ travel behavior by their age groups, i.e., over 65 years old (Treatment) and between 50 and 64 years old (Control).</w:t>
-      </w:r>
-      <w:r>
-        <w:t xml:space="preserve"> </w:t>
-      </w:r>
-      <w:r>
-        <w:t xml:space="preserve">70% of the individuals over 65 years old have the Free 65+ fare loaded into their Opus card.</w:t>
-      </w:r>
-      <w:r>
-        <w:t xml:space="preserve"> </w:t>
-      </w:r>
-      <w:r>
-        <w:t xml:space="preserve">The relative percentage of people that declared riding transit as much as they liked was higher in the treatment group (73%) than in the control (66%).</w:t>
-      </w:r>
-      <w:r>
-        <w:t xml:space="preserve"> </w:t>
-      </w:r>
-      <w:r>
-        <w:t xml:space="preserve">Nonetheless, 85% of the treatment group said that the cost of transit has prevented them from taking a trip using public transit, against 66% of the control.</w:t>
-      </w:r>
-      <w:r>
-        <w:t xml:space="preserve"> </w:t>
-      </w:r>
-      <w:r>
-        <w:t xml:space="preserve">Additionally, the former group reported a higher percentage (73%) of respondents that declared having difficulty meeting transport expenses when compared to the control (52%).</w:t>
-      </w:r>
-      <w:r>
-        <w:t xml:space="preserve"> </w:t>
-      </w:r>
-      <w:r>
-        <w:t xml:space="preserve">These results deserve further investigation: is suppressed demand an issue disproportionately affecting people that do not have access to the fare-free program?</w:t>
-      </w:r>
-      <w:r>
-        <w:t xml:space="preserve"> </w:t>
-      </w:r>
-      <w:r>
-        <w:t xml:space="preserve">And how will these results change after some time after the implementation of the fare-free policy?</w:t>
+        <w:t xml:space="preserve">The table below displays the cross-tabulations with respondents’ travel behavior by their age groups, i.e., over 65 years old (Treatment) and between 50 and 64 years old (Control). Seventy percent of the individuals over 65 years old have the Free 65+ fare loaded into their Opus card. The relative percentage of people that declared riding transit as much as they liked was higher in the treatment group (73%) than in the control (66%). Nonetheless, 85% of the treatment group said that the cost of transit has prevented them from taking a trip using public transit, compared to 66% of the control. Additionally, the treatment group reported a higher percentage (73%) of respondents that declared having difficulty meeting transport expenses when compared to the control (52%). These results deserve further investigation: is suppressed demand an issue disproportionately affecting people that do not have access to the fare-free program? And how will these results change with time after the implementation of the fare-free policy?</w:t>
       </w:r>
     </w:p>
     <w:p>
@@ -13375,19 +13279,7 @@
         <w:pStyle w:val="BodyText"/>
       </w:pPr>
       <w:r>
-        <w:t xml:space="preserve">Regarding suppressed transit demand because of transit costs, control and treatment behavior are fairly similar.</w:t>
-      </w:r>
-      <w:r>
-        <w:t xml:space="preserve"> </w:t>
-      </w:r>
-      <w:r>
-        <w:t xml:space="preserve">Active modes of transportation are the most common form of replacement for those who reported not taking a transit trip because of transit cost - more than 40% for both control and treatment.</w:t>
-      </w:r>
-      <w:r>
-        <w:t xml:space="preserve"> </w:t>
-      </w:r>
-      <w:r>
-        <w:t xml:space="preserve">Not taking the trip at all is the second most common option, followed by using the car for the alternative trip mode.</w:t>
+        <w:t xml:space="preserve">Regarding suppressed transit demand because of transit costs, control and treatment behavior are similar. Active modes of transportation are the most common form of replacement for those who reported not taking a transit trip because of transit cost - more than 40% for both control and treatment. Not taking the trip at all is the second most common option (27% for the whole sample), followed by using the car (24%) as the alternative trip modal choice.</w:t>
       </w:r>
     </w:p>
     <w:tbl xmlns:w="http://schemas.openxmlformats.org/wordprocessingml/2006/main" xmlns:r="http://schemas.openxmlformats.org/officeDocument/2006/relationships" xmlns:w14="http://schemas.microsoft.com/office/word/2010/wordml" xmlns:wp="http://schemas.openxmlformats.org/drawingml/2006/wordprocessingDrawing" xmlns:a="http://schemas.openxmlformats.org/drawingml/2006/main" xmlns:pic="http://schemas.openxmlformats.org/drawingml/2006/picture">
@@ -13931,7 +13823,7 @@
                 <w:szCs w:val="22"/>
                 <w:color w:val="000000"/>
               </w:rPr>
-              <w:t xml:space="preserve">3 (50%)</w:t>
+              <w:t xml:space="preserve">0 (NA%)</w:t>
             </w:r>
           </w:p>
         </w:tc>
@@ -14019,7 +13911,7 @@
                 <w:szCs w:val="22"/>
                 <w:color w:val="000000"/>
               </w:rPr>
-              <w:t xml:space="preserve">542 (70%)</w:t>
+              <w:t xml:space="preserve">539 (70%)</w:t>
             </w:r>
           </w:p>
         </w:tc>
@@ -14113,7 +14005,7 @@
                 <w:szCs w:val="22"/>
                 <w:color w:val="000000"/>
               </w:rPr>
-              <w:t xml:space="preserve">3 (50%)</w:t>
+              <w:t xml:space="preserve">0 (NA%)</w:t>
             </w:r>
           </w:p>
         </w:tc>
@@ -14201,7 +14093,7 @@
                 <w:szCs w:val="22"/>
                 <w:color w:val="000000"/>
               </w:rPr>
-              <w:t xml:space="preserve">230 (30%)</w:t>
+              <w:t xml:space="preserve">227 (30%)</w:t>
             </w:r>
           </w:p>
         </w:tc>
@@ -14295,7 +14187,7 @@
                 <w:szCs w:val="22"/>
                 <w:color w:val="000000"/>
               </w:rPr>
-              <w:t xml:space="preserve">905</w:t>
+              <w:t xml:space="preserve">911</w:t>
             </w:r>
           </w:p>
         </w:tc>
@@ -14383,7 +14275,7 @@
                 <w:szCs w:val="22"/>
                 <w:color w:val="000000"/>
               </w:rPr>
-              <w:t xml:space="preserve">918</w:t>
+              <w:t xml:space="preserve">924</w:t>
             </w:r>
           </w:p>
         </w:tc>
@@ -17926,13 +17818,7 @@
         <w:pStyle w:val="FirstParagraph"/>
       </w:pPr>
       <w:r>
-        <w:t xml:space="preserve">Finally, the table below displays satisfaction levels on transit and activity participation.</w:t>
-      </w:r>
-      <w:r>
-        <w:t xml:space="preserve"> </w:t>
-      </w:r>
-      <w:r>
-        <w:t xml:space="preserve">Those in the treatment groups display higher proportions of satisfaction levels than those in the control groups all across the categories.</w:t>
+        <w:t xml:space="preserve">The table below displays satisfaction levels on transit and activity participation. The proportion of those in the treatment group that reported satisfaction with their activity levels is higher than in the control groups across all activity satisfaction categories. The Satisfaction Activity Participation variable represents a general level of satisfaction with activity participation. It was formulated by amalgamating</w:t>
       </w:r>
       <w:r>
         <w:t xml:space="preserve"> </w:t>
@@ -17942,25 +17828,36 @@
           <w:iCs/>
           <w:i/>
         </w:rPr>
-        <w:t xml:space="preserve">Satisfaction Activity Participation</w:t>
+        <w:t xml:space="preserve">Satisfaction with Community Events</w:t>
+      </w:r>
+      <w:r>
+        <w:t xml:space="preserve">,</w:t>
       </w:r>
       <w:r>
         <w:t xml:space="preserve"> </w:t>
       </w:r>
       <w:r>
-        <w:t xml:space="preserve">representes a general level of satisfaction with activity participation and was created using Satisfaction Community Events, Satisfaction Recreation, and Satisfaction Seeing Friends Family: reporting any level of dissatisfaction with at least one of those three variables meant being dissatisfied with activity participation.</w:t>
+        <w:rPr>
+          <w:iCs/>
+          <w:i/>
+        </w:rPr>
+        <w:t xml:space="preserve">Recreation</w:t>
+      </w:r>
+      <w:r>
+        <w:t xml:space="preserve">, and</w:t>
       </w:r>
       <w:r>
         <w:t xml:space="preserve"> </w:t>
       </w:r>
       <w:r>
-        <w:t xml:space="preserve">There is an almost 12 p.p. difference in the proportion of individuals who declared being satisfied with their activity participation between seniors above 65 years old and those in the 50-64 group.</w:t>
-      </w:r>
-      <w:r>
-        <w:t xml:space="preserve"> </w:t>
-      </w:r>
-      <w:r>
-        <w:t xml:space="preserve">Investigation of the behavior of these variables after the data collection of the second wave of the pilot is complete will give us great insight into the effects of the policy of fare-free for older adults.</w:t>
+        <w:rPr>
+          <w:iCs/>
+          <w:i/>
+        </w:rPr>
+        <w:t xml:space="preserve">Seeing Friends and Family</w:t>
+      </w:r>
+      <w:r>
+        <w:t xml:space="preserve">. Registering any dissatisfaction with one or more of these factors indicated a lack of contentment with levels of activity participation. There is an almost 12 p.p. difference in the proportion of individuals who declared being satisfied with their activity participation between seniors above 65 years old and those in the 50-64 group. Investigation of the behavior of these variables after the data collection of the second wave of the pilot is complete will give us great insight into the effects of the policy of fare-free for older adults.</w:t>
       </w:r>
     </w:p>
     <w:tbl xmlns:w="http://schemas.openxmlformats.org/wordprocessingml/2006/main" xmlns:r="http://schemas.openxmlformats.org/officeDocument/2006/relationships" xmlns:w14="http://schemas.microsoft.com/office/word/2010/wordml" xmlns:wp="http://schemas.openxmlformats.org/drawingml/2006/wordprocessingDrawing" xmlns:a="http://schemas.openxmlformats.org/drawingml/2006/main" xmlns:pic="http://schemas.openxmlformats.org/drawingml/2006/picture">
@@ -22853,25 +22750,7 @@
         <w:pStyle w:val="BodyText"/>
       </w:pPr>
       <w:r>
-        <w:t xml:space="preserve">Finally, it is important to note two things.</w:t>
-      </w:r>
-      <w:r>
-        <w:t xml:space="preserve"> </w:t>
-      </w:r>
-      <w:r>
-        <w:t xml:space="preserve">First, these types of cross-tabulations can be made for other groups as well, such as LIM, Gender, Mobility Limitations, etc.</w:t>
-      </w:r>
-      <w:r>
-        <w:t xml:space="preserve"> </w:t>
-      </w:r>
-      <w:r>
-        <w:t xml:space="preserve">Second, other variables were created during the coding of the dataset, which can give us insights into other aspects of travel behavior, such as most common trip modes, destinations, number of trips, to name a few.</w:t>
-      </w:r>
-      <w:r>
-        <w:t xml:space="preserve"> </w:t>
-      </w:r>
-      <w:r>
-        <w:t xml:space="preserve">These were not included here due to time and space limitations.</w:t>
+        <w:t xml:space="preserve">Finally, it is important to note two things. First, these types of cross-tabulations can be made for other groups as well, such as LIM, Gender, Mobility Limitations, etc. Second, other variables were created during the coding of the dataset, which can give us insights into other aspects of travel behavior, such as most common trip modes, destinations, number of trips, to name a few. These were not included here due to time and space limitations but will be investigated in the fullness of time.</w:t>
       </w:r>
     </w:p>
     <w:bookmarkEnd w:id="35"/>

</xml_diff>